<commit_message>
Added module 11 case study
</commit_message>
<xml_diff>
--- a/Module10_NeurodegenerationAndQuantitativeBehaviorTests/unit_assessment_7_10/10 - Unit Assessment - Yves Greatti.docx
+++ b/Module10_NeurodegenerationAndQuantitativeBehaviorTests/unit_assessment_7_10/10 - Unit Assessment - Yves Greatti.docx
@@ -265,7 +265,39 @@
           <w:sz w:val="18"/>
           <w:szCs w:val="18"/>
         </w:rPr>
-        <w:t xml:space="preserve">Knowing that 70% of these neurons are gone by the time a patient is diagnosed, these therapies have to be </w:t>
+        <w:t>Knowing that 70% of these neurons are gone by the time a patient is diagnosed</w:t>
+      </w:r>
+      <w:r>
+        <w:rPr>
+          <w:rFonts w:ascii="Helvetica" w:hAnsi="Helvetica"/>
+          <w:sz w:val="18"/>
+          <w:szCs w:val="18"/>
+        </w:rPr>
+        <w:t xml:space="preserve"> with Parkinson’s disease, these therapies are critical</w:t>
+      </w:r>
+      <w:r>
+        <w:rPr>
+          <w:rFonts w:ascii="Helvetica" w:hAnsi="Helvetica"/>
+          <w:sz w:val="18"/>
+          <w:szCs w:val="18"/>
+        </w:rPr>
+        <w:t xml:space="preserve">, </w:t>
+      </w:r>
+      <w:r>
+        <w:rPr>
+          <w:rFonts w:ascii="Helvetica" w:hAnsi="Helvetica"/>
+          <w:sz w:val="18"/>
+          <w:szCs w:val="18"/>
+        </w:rPr>
+        <w:t>and</w:t>
+      </w:r>
+      <w:r>
+        <w:rPr>
+          <w:rFonts w:ascii="Helvetica" w:hAnsi="Helvetica"/>
+          <w:sz w:val="18"/>
+          <w:szCs w:val="18"/>
+        </w:rPr>
+        <w:t xml:space="preserve"> have to be </w:t>
       </w:r>
       <w:r>
         <w:rPr>
@@ -1760,7 +1792,23 @@
           <w:sz w:val="18"/>
           <w:szCs w:val="18"/>
         </w:rPr>
-        <w:t xml:space="preserve">It is important to expose the mice to a battery of tests since it has been observed that mice can display impairments on a specific test but </w:t>
+        <w:t xml:space="preserve">It is important to expose the mice to </w:t>
+      </w:r>
+      <w:r>
+        <w:rPr>
+          <w:rFonts w:ascii="Helvetica" w:hAnsi="Helvetica"/>
+          <w:sz w:val="18"/>
+          <w:szCs w:val="18"/>
+        </w:rPr>
+        <w:t xml:space="preserve">various types of </w:t>
+      </w:r>
+      <w:r>
+        <w:rPr>
+          <w:rFonts w:ascii="Helvetica" w:hAnsi="Helvetica"/>
+          <w:sz w:val="18"/>
+          <w:szCs w:val="18"/>
+        </w:rPr>
+        <w:t xml:space="preserve">tests since it has been observed that mice can display impairments on a specific test but </w:t>
       </w:r>
       <w:r>
         <w:rPr>
@@ -4702,7 +4750,95 @@
           <w:sz w:val="18"/>
           <w:szCs w:val="18"/>
         </w:rPr>
-        <w:t xml:space="preserve"> uncertainty when contemplating applying this strategy to patients with PD.  More rigorous tests are needed to evaluate long-term impact of reprogrammed neurons on the brain and overall patient condition.</w:t>
+        <w:t xml:space="preserve"> </w:t>
+      </w:r>
+      <w:r>
+        <w:rPr>
+          <w:rFonts w:ascii="Helvetica" w:hAnsi="Helvetica"/>
+          <w:sz w:val="18"/>
+          <w:szCs w:val="18"/>
+        </w:rPr>
+        <w:t xml:space="preserve">the </w:t>
+      </w:r>
+      <w:r>
+        <w:rPr>
+          <w:rFonts w:ascii="Helvetica" w:hAnsi="Helvetica"/>
+          <w:sz w:val="18"/>
+          <w:szCs w:val="18"/>
+        </w:rPr>
+        <w:t>uncertainty when contemplating applying this strategy to patients with PD</w:t>
+      </w:r>
+      <w:r>
+        <w:rPr>
+          <w:rFonts w:ascii="Helvetica" w:hAnsi="Helvetica"/>
+          <w:sz w:val="18"/>
+          <w:szCs w:val="18"/>
+        </w:rPr>
+        <w:t xml:space="preserve"> and be declared an efficient therapy</w:t>
+      </w:r>
+      <w:r>
+        <w:rPr>
+          <w:rFonts w:ascii="Helvetica" w:hAnsi="Helvetica"/>
+          <w:sz w:val="18"/>
+          <w:szCs w:val="18"/>
+        </w:rPr>
+        <w:t xml:space="preserve">.  More rigorous tests </w:t>
+      </w:r>
+      <w:r>
+        <w:rPr>
+          <w:rFonts w:ascii="Helvetica" w:hAnsi="Helvetica"/>
+          <w:sz w:val="18"/>
+          <w:szCs w:val="18"/>
+        </w:rPr>
+        <w:t>o</w:t>
+      </w:r>
+      <w:r>
+        <w:rPr>
+          <w:rFonts w:ascii="Helvetica" w:hAnsi="Helvetica"/>
+          <w:sz w:val="18"/>
+          <w:szCs w:val="18"/>
+        </w:rPr>
+        <w:t xml:space="preserve">n animal models </w:t>
+      </w:r>
+      <w:r>
+        <w:rPr>
+          <w:rFonts w:ascii="Helvetica" w:hAnsi="Helvetica"/>
+          <w:sz w:val="18"/>
+          <w:szCs w:val="18"/>
+        </w:rPr>
+        <w:t xml:space="preserve">are </w:t>
+      </w:r>
+      <w:r>
+        <w:rPr>
+          <w:rFonts w:ascii="Helvetica" w:hAnsi="Helvetica"/>
+          <w:sz w:val="18"/>
+          <w:szCs w:val="18"/>
+        </w:rPr>
+        <w:t>req</w:t>
+      </w:r>
+      <w:r>
+        <w:rPr>
+          <w:rFonts w:ascii="Helvetica" w:hAnsi="Helvetica"/>
+          <w:sz w:val="18"/>
+          <w:szCs w:val="18"/>
+        </w:rPr>
+        <w:t>u</w:t>
+      </w:r>
+      <w:r>
+        <w:rPr>
+          <w:rFonts w:ascii="Helvetica" w:hAnsi="Helvetica"/>
+          <w:sz w:val="18"/>
+          <w:szCs w:val="18"/>
+        </w:rPr>
+        <w:t>ired</w:t>
+      </w:r>
+      <w:r>
+        <w:rPr>
+          <w:rFonts w:ascii="Helvetica" w:hAnsi="Helvetica"/>
+          <w:sz w:val="18"/>
+          <w:szCs w:val="18"/>
+        </w:rPr>
+        <w:t xml:space="preserve"> to evaluate long-term impact of reprogrammed neurons on the brain and overall patient condition.</w:t>
       </w:r>
     </w:p>
     <w:p>

</xml_diff>